<commit_message>
Werkend: Storten, Afhalen, Paard selecteren bij gokken. Te doen: Paarden doen bewegen, finshen en wingeld. Zie scrum--> paardformules.txt voor (mogelijke) formules.
</commit_message>
<xml_diff>
--- a/scrum/userStories.docx
+++ b/scrum/userStories.docx
@@ -10,13 +10,11 @@
           <w:numId w:val="1"/>
         </w:numPr>
         <w:rPr>
-          <w:strike/>
-          <w:lang w:val="nl-BE"/>
-        </w:rPr>
-      </w:pPr>
-      <w:r>
-        <w:rPr>
-          <w:strike/>
+          <w:lang w:val="nl-BE"/>
+        </w:rPr>
+      </w:pPr>
+      <w:r>
+        <w:rPr>
           <w:lang w:val="nl-BE"/>
         </w:rPr>
         <w:t>Als gebruiker wil ik de paarden kunnen zien zodat ik kan zien wie er wint</w:t>
@@ -30,13 +28,11 @@
           <w:numId w:val="1"/>
         </w:numPr>
         <w:rPr>
-          <w:strike/>
-          <w:lang w:val="nl-BE"/>
-        </w:rPr>
-      </w:pPr>
-      <w:r>
-        <w:rPr>
-          <w:strike/>
+          <w:lang w:val="nl-BE"/>
+        </w:rPr>
+      </w:pPr>
+      <w:r>
+        <w:rPr>
           <w:lang w:val="nl-BE"/>
         </w:rPr>
         <w:t>Als gebruiker wil ik mijn mogelijke winst zien zodat ik erop kan voorbereiden</w:t>
@@ -50,13 +46,11 @@
           <w:numId w:val="1"/>
         </w:numPr>
         <w:rPr>
-          <w:strike/>
-          <w:lang w:val="nl-BE"/>
-        </w:rPr>
-      </w:pPr>
-      <w:r>
-        <w:rPr>
-          <w:strike/>
+          <w:lang w:val="nl-BE"/>
+        </w:rPr>
+      </w:pPr>
+      <w:r>
+        <w:rPr>
           <w:lang w:val="nl-BE"/>
         </w:rPr>
         <w:t>Als gebruiker wil ik de gemiddelde snelheid van een paard zien zodat ik beter kan kiezen</w:t>
@@ -70,13 +64,11 @@
           <w:numId w:val="1"/>
         </w:numPr>
         <w:rPr>
-          <w:strike/>
-          <w:lang w:val="nl-BE"/>
-        </w:rPr>
-      </w:pPr>
-      <w:r>
-        <w:rPr>
-          <w:strike/>
+          <w:lang w:val="nl-BE"/>
+        </w:rPr>
+      </w:pPr>
+      <w:r>
+        <w:rPr>
           <w:lang w:val="nl-BE"/>
         </w:rPr>
         <w:t>Als gebruiker wil ik mijn geld kunnen storten zodat ik kan gokken</w:t>
@@ -90,13 +82,11 @@
           <w:numId w:val="1"/>
         </w:numPr>
         <w:rPr>
-          <w:strike/>
-          <w:lang w:val="nl-BE"/>
-        </w:rPr>
-      </w:pPr>
-      <w:r>
-        <w:rPr>
-          <w:strike/>
+          <w:lang w:val="nl-BE"/>
+        </w:rPr>
+      </w:pPr>
+      <w:r>
+        <w:rPr>
           <w:lang w:val="nl-BE"/>
         </w:rPr>
         <w:t>Als gebruiker wil ik het aantal geld dat ik heb verloren zien zodat ik tijdig kan stoppen</w:t>
@@ -110,13 +100,11 @@
           <w:numId w:val="1"/>
         </w:numPr>
         <w:rPr>
-          <w:strike/>
-          <w:lang w:val="nl-BE"/>
-        </w:rPr>
-      </w:pPr>
-      <w:r>
-        <w:rPr>
-          <w:strike/>
+          <w:lang w:val="nl-BE"/>
+        </w:rPr>
+      </w:pPr>
+      <w:r>
+        <w:rPr>
           <w:lang w:val="nl-BE"/>
         </w:rPr>
         <w:t>Als gebruiker wil ik het karakter van het paard zie zodat ik een betere keuze kan maken</w:t>
@@ -130,13 +118,11 @@
           <w:numId w:val="1"/>
         </w:numPr>
         <w:rPr>
-          <w:strike/>
-          <w:lang w:val="nl-BE"/>
-        </w:rPr>
-      </w:pPr>
-      <w:r>
-        <w:rPr>
-          <w:strike/>
+          <w:lang w:val="nl-BE"/>
+        </w:rPr>
+      </w:pPr>
+      <w:r>
+        <w:rPr>
           <w:lang w:val="nl-BE"/>
         </w:rPr>
         <w:t>Als gebruiker wil ik thema van het venster kunnen veranderen zodat mijn ogen kunnen gespaard blijven</w:t>
@@ -150,13 +136,11 @@
           <w:numId w:val="1"/>
         </w:numPr>
         <w:rPr>
-          <w:strike/>
-          <w:lang w:val="nl-BE"/>
-        </w:rPr>
-      </w:pPr>
-      <w:r>
-        <w:rPr>
-          <w:strike/>
+          <w:lang w:val="nl-BE"/>
+        </w:rPr>
+      </w:pPr>
+      <w:r>
+        <w:rPr>
           <w:lang w:val="nl-BE"/>
         </w:rPr>
         <w:t>Als gebruiker wil ik mijn geld kunnen afhalen zodat ik mijn winst kan afhalen</w:t>
@@ -170,13 +154,11 @@
           <w:numId w:val="1"/>
         </w:numPr>
         <w:rPr>
-          <w:strike/>
-          <w:lang w:val="nl-BE"/>
-        </w:rPr>
-      </w:pPr>
-      <w:r>
-        <w:rPr>
-          <w:strike/>
+          <w:lang w:val="nl-BE"/>
+        </w:rPr>
+      </w:pPr>
+      <w:r>
+        <w:rPr>
           <w:lang w:val="nl-BE"/>
         </w:rPr>
         <w:t>Als gebruiker wil ik een paar races kunnen zien gebeuren zonder dat ik geld moet uitgeven zodat ik een betere keuze kan maken</w:t>
@@ -190,13 +172,11 @@
           <w:numId w:val="1"/>
         </w:numPr>
         <w:rPr>
-          <w:strike/>
-          <w:lang w:val="nl-BE"/>
-        </w:rPr>
-      </w:pPr>
-      <w:r>
-        <w:rPr>
-          <w:strike/>
+          <w:lang w:val="nl-BE"/>
+        </w:rPr>
+      </w:pPr>
+      <w:r>
+        <w:rPr>
           <w:lang w:val="nl-BE"/>
         </w:rPr>
         <w:t>Als gebruiker wil ik een bericht krijgen na een tijdje zodat ik tijdig stop</w:t>
@@ -210,13 +190,11 @@
           <w:numId w:val="1"/>
         </w:numPr>
         <w:rPr>
-          <w:strike/>
-          <w:lang w:val="nl-BE"/>
-        </w:rPr>
-      </w:pPr>
-      <w:r>
-        <w:rPr>
-          <w:strike/>
+          <w:lang w:val="nl-BE"/>
+        </w:rPr>
+      </w:pPr>
+      <w:r>
+        <w:rPr>
           <w:lang w:val="nl-BE"/>
         </w:rPr>
         <w:t>Als user wil ik mijn geld kunnen beheren</w:t>
@@ -230,13 +208,11 @@
           <w:numId w:val="1"/>
         </w:numPr>
         <w:rPr>
-          <w:strike/>
-          <w:lang w:val="nl-BE"/>
-        </w:rPr>
-      </w:pPr>
-      <w:r>
-        <w:rPr>
-          <w:strike/>
+          <w:lang w:val="nl-BE"/>
+        </w:rPr>
+      </w:pPr>
+      <w:r>
+        <w:rPr>
           <w:lang w:val="nl-BE"/>
         </w:rPr>
         <w:t>Als user wil ik alle mogelijke paarden zien zodat ik weet op welke ik kan stemmen</w:t>
@@ -250,13 +226,11 @@
           <w:numId w:val="1"/>
         </w:numPr>
         <w:rPr>
-          <w:strike/>
-          <w:lang w:val="nl-BE"/>
-        </w:rPr>
-      </w:pPr>
-      <w:r>
-        <w:rPr>
-          <w:strike/>
+          <w:lang w:val="nl-BE"/>
+        </w:rPr>
+      </w:pPr>
+      <w:r>
+        <w:rPr>
           <w:lang w:val="nl-BE"/>
         </w:rPr>
         <w:t xml:space="preserve">Als </w:t>
@@ -264,7 +238,6 @@
       <w:proofErr w:type="spellStart"/>
       <w:r>
         <w:rPr>
-          <w:strike/>
           <w:lang w:val="nl-BE"/>
         </w:rPr>
         <w:t>admin</w:t>
@@ -272,7 +245,6 @@
       <w:proofErr w:type="spellEnd"/>
       <w:r>
         <w:rPr>
-          <w:strike/>
           <w:lang w:val="nl-BE"/>
         </w:rPr>
         <w:t xml:space="preserve"> wil ik paarden kunnen toevoegen en weghalen uit de stallen</w:t>
@@ -286,13 +258,11 @@
           <w:numId w:val="1"/>
         </w:numPr>
         <w:rPr>
-          <w:strike/>
-          <w:lang w:val="nl-BE"/>
-        </w:rPr>
-      </w:pPr>
-      <w:r>
-        <w:rPr>
-          <w:strike/>
+          <w:lang w:val="nl-BE"/>
+        </w:rPr>
+      </w:pPr>
+      <w:r>
+        <w:rPr>
           <w:lang w:val="nl-BE"/>
         </w:rPr>
         <w:t>Als user wil ik duidelijk zien hoeveel ik krijg wanneer mijn paard wint</w:t>
@@ -306,13 +276,11 @@
           <w:numId w:val="1"/>
         </w:numPr>
         <w:rPr>
-          <w:strike/>
-          <w:lang w:val="nl-BE"/>
-        </w:rPr>
-      </w:pPr>
-      <w:r>
-        <w:rPr>
-          <w:strike/>
+          <w:lang w:val="nl-BE"/>
+        </w:rPr>
+      </w:pPr>
+      <w:r>
+        <w:rPr>
           <w:lang w:val="nl-BE"/>
         </w:rPr>
         <w:t>Als user wil ik mijn transacties kunnen zien zodat ik weet hoeveel winst/verlies ik heb</w:t>
@@ -326,46 +294,29 @@
           <w:numId w:val="1"/>
         </w:numPr>
         <w:rPr>
-          <w:strike/>
-          <w:lang w:val="nl-BE"/>
-        </w:rPr>
-      </w:pPr>
-      <w:r>
-        <w:rPr>
-          <w:strike/>
-          <w:lang w:val="nl-BE"/>
-        </w:rPr>
-        <w:t>Als user wil ik duidelijk het verschil tussen de paarden zien zodat ik weet welk paard van voor</w:t>
-      </w:r>
-      <w:r>
-        <w:rPr>
-          <w:lang w:val="nl-BE"/>
-        </w:rPr>
-        <w:t xml:space="preserve"> </w:t>
-      </w:r>
-      <w:r>
-        <w:rPr>
-          <w:strike/>
-          <w:lang w:val="nl-BE"/>
-        </w:rPr>
-        <w:t>loopt</w:t>
-      </w:r>
-    </w:p>
-    <w:p>
-      <w:pPr>
-        <w:pStyle w:val="Lijstalinea"/>
-        <w:numPr>
-          <w:ilvl w:val="0"/>
-          <w:numId w:val="1"/>
-        </w:numPr>
-        <w:rPr>
-          <w:strike/>
-          <w:lang w:val="nl-BE"/>
-        </w:rPr>
-      </w:pPr>
-      <w:r>
-        <w:rPr>
-          <w:strike/>
+          <w:lang w:val="nl-BE"/>
+        </w:rPr>
+      </w:pPr>
+      <w:r>
+        <w:rPr>
+          <w:lang w:val="nl-BE"/>
+        </w:rPr>
+        <w:t>Als user wil ik duidelijk het verschil tussen de paarden zien zodat ik weet welk paard van voor loopt</w:t>
+      </w:r>
+    </w:p>
+    <w:p>
+      <w:pPr>
+        <w:pStyle w:val="Lijstalinea"/>
+        <w:numPr>
+          <w:ilvl w:val="0"/>
+          <w:numId w:val="1"/>
+        </w:numPr>
+        <w:rPr>
+          <w:lang w:val="nl-BE"/>
+        </w:rPr>
+      </w:pPr>
+      <w:r>
+        <w:rPr>
           <w:lang w:val="nl-BE"/>
         </w:rPr>
         <w:t>Als user wil ik tijdens de race zien welk paard er aan het winnen is</w:t>
@@ -379,13 +330,11 @@
           <w:numId w:val="1"/>
         </w:numPr>
         <w:rPr>
-          <w:strike/>
-          <w:lang w:val="nl-BE"/>
-        </w:rPr>
-      </w:pPr>
-      <w:r>
-        <w:rPr>
-          <w:strike/>
+          <w:lang w:val="nl-BE"/>
+        </w:rPr>
+      </w:pPr>
+      <w:r>
+        <w:rPr>
           <w:lang w:val="nl-BE"/>
         </w:rPr>
         <w:t xml:space="preserve">Als </w:t>
@@ -393,7 +342,6 @@
       <w:proofErr w:type="spellStart"/>
       <w:r>
         <w:rPr>
-          <w:strike/>
           <w:lang w:val="nl-BE"/>
         </w:rPr>
         <w:t>admin</w:t>
@@ -401,7 +349,6 @@
       <w:proofErr w:type="spellEnd"/>
       <w:r>
         <w:rPr>
-          <w:strike/>
           <w:lang w:val="nl-BE"/>
         </w:rPr>
         <w:t xml:space="preserve"> wil ik de grond van de track aanpassen</w:t>
@@ -415,13 +362,11 @@
           <w:numId w:val="1"/>
         </w:numPr>
         <w:rPr>
-          <w:strike/>
-          <w:lang w:val="nl-BE"/>
-        </w:rPr>
-      </w:pPr>
-      <w:r>
-        <w:rPr>
-          <w:strike/>
+          <w:lang w:val="nl-BE"/>
+        </w:rPr>
+      </w:pPr>
+      <w:r>
+        <w:rPr>
           <w:lang w:val="nl-BE"/>
         </w:rPr>
         <w:t>Als user wil ik een limiet per dag om geld uit te geven</w:t>
@@ -435,13 +380,11 @@
           <w:numId w:val="1"/>
         </w:numPr>
         <w:rPr>
-          <w:strike/>
-          <w:lang w:val="nl-BE"/>
-        </w:rPr>
-      </w:pPr>
-      <w:r>
-        <w:rPr>
-          <w:strike/>
+          <w:lang w:val="nl-BE"/>
+        </w:rPr>
+      </w:pPr>
+      <w:r>
+        <w:rPr>
           <w:lang w:val="nl-BE"/>
         </w:rPr>
         <w:t>Als user wil ik een overzicht van enkele vorige races</w:t>
@@ -455,13 +398,11 @@
           <w:numId w:val="1"/>
         </w:numPr>
         <w:rPr>
-          <w:strike/>
-          <w:lang w:val="nl-BE"/>
-        </w:rPr>
-      </w:pPr>
-      <w:r>
-        <w:rPr>
-          <w:strike/>
+          <w:lang w:val="nl-BE"/>
+        </w:rPr>
+      </w:pPr>
+      <w:r>
+        <w:rPr>
           <w:lang w:val="nl-BE"/>
         </w:rPr>
         <w:t>Als gebruiker wil ik mijn winst kunne ophalen</w:t>
@@ -475,13 +416,11 @@
           <w:numId w:val="1"/>
         </w:numPr>
         <w:rPr>
-          <w:strike/>
-          <w:lang w:val="nl-BE"/>
-        </w:rPr>
-      </w:pPr>
-      <w:r>
-        <w:rPr>
-          <w:strike/>
+          <w:lang w:val="nl-BE"/>
+        </w:rPr>
+      </w:pPr>
+      <w:r>
+        <w:rPr>
           <w:lang w:val="nl-BE"/>
         </w:rPr>
         <w:t>Als gebruiker wil ik geld kunnen storten</w:t>
@@ -495,13 +434,11 @@
           <w:numId w:val="1"/>
         </w:numPr>
         <w:rPr>
-          <w:strike/>
-          <w:lang w:val="nl-BE"/>
-        </w:rPr>
-      </w:pPr>
-      <w:r>
-        <w:rPr>
-          <w:strike/>
+          <w:lang w:val="nl-BE"/>
+        </w:rPr>
+      </w:pPr>
+      <w:r>
+        <w:rPr>
           <w:lang w:val="nl-BE"/>
         </w:rPr>
         <w:t>Als gebruiker wil ik kunne kiezen op welk paard ik mijn geld zet</w:t>
@@ -515,13 +452,11 @@
           <w:numId w:val="1"/>
         </w:numPr>
         <w:rPr>
-          <w:strike/>
-          <w:lang w:val="nl-BE"/>
-        </w:rPr>
-      </w:pPr>
-      <w:r>
-        <w:rPr>
-          <w:strike/>
+          <w:lang w:val="nl-BE"/>
+        </w:rPr>
+      </w:pPr>
+      <w:r>
+        <w:rPr>
           <w:lang w:val="nl-BE"/>
         </w:rPr>
         <w:t>Als gebruiker wil ik geld op een paard kunnen zetten</w:t>
@@ -535,13 +470,11 @@
           <w:numId w:val="1"/>
         </w:numPr>
         <w:rPr>
-          <w:strike/>
-          <w:lang w:val="nl-BE"/>
-        </w:rPr>
-      </w:pPr>
-      <w:r>
-        <w:rPr>
-          <w:strike/>
+          <w:lang w:val="nl-BE"/>
+        </w:rPr>
+      </w:pPr>
+      <w:r>
+        <w:rPr>
           <w:lang w:val="nl-BE"/>
         </w:rPr>
         <w:t xml:space="preserve">Als gebruiker wil ik als mijn gekozen paard </w:t>
@@ -549,14 +482,12 @@
       <w:proofErr w:type="spellStart"/>
       <w:r>
         <w:rPr>
-          <w:strike/>
           <w:lang w:val="nl-BE"/>
         </w:rPr>
         <w:t>wind</w:t>
       </w:r>
       <w:r>
         <w:rPr>
-          <w:strike/>
           <w:lang w:val="nl-BE"/>
         </w:rPr>
         <w:t>tfdtdt</w:t>
@@ -564,7 +495,6 @@
       <w:proofErr w:type="spellEnd"/>
       <w:r>
         <w:rPr>
-          <w:strike/>
           <w:lang w:val="nl-BE"/>
         </w:rPr>
         <w:t xml:space="preserve"> dat ik mijn winst krijg</w:t>
@@ -578,13 +508,11 @@
           <w:numId w:val="1"/>
         </w:numPr>
         <w:rPr>
-          <w:strike/>
-          <w:lang w:val="nl-BE"/>
-        </w:rPr>
-      </w:pPr>
-      <w:r>
-        <w:rPr>
-          <w:strike/>
+          <w:lang w:val="nl-BE"/>
+        </w:rPr>
+      </w:pPr>
+      <w:r>
+        <w:rPr>
           <w:lang w:val="nl-BE"/>
         </w:rPr>
         <w:t>Als gebruiker wil ik een overzicht van mijn uitgaven kunne zien</w:t>
@@ -598,13 +526,11 @@
           <w:numId w:val="1"/>
         </w:numPr>
         <w:rPr>
-          <w:strike/>
-          <w:lang w:val="nl-BE"/>
-        </w:rPr>
-      </w:pPr>
-      <w:r>
-        <w:rPr>
-          <w:strike/>
+          <w:lang w:val="nl-BE"/>
+        </w:rPr>
+      </w:pPr>
+      <w:r>
+        <w:rPr>
           <w:lang w:val="nl-BE"/>
         </w:rPr>
         <w:t xml:space="preserve">Als gebruiker wil ik een uitgave limiet </w:t>
@@ -618,13 +544,11 @@
           <w:numId w:val="1"/>
         </w:numPr>
         <w:rPr>
-          <w:strike/>
-          <w:lang w:val="nl-BE"/>
-        </w:rPr>
-      </w:pPr>
-      <w:r>
-        <w:rPr>
-          <w:strike/>
+          <w:lang w:val="nl-BE"/>
+        </w:rPr>
+      </w:pPr>
+      <w:r>
+        <w:rPr>
           <w:lang w:val="nl-BE"/>
         </w:rPr>
         <w:t>Als gebruiker wil ik de paardjes kunne zien</w:t>
@@ -638,13 +562,11 @@
           <w:numId w:val="1"/>
         </w:numPr>
         <w:rPr>
-          <w:strike/>
-          <w:lang w:val="nl-BE"/>
-        </w:rPr>
-      </w:pPr>
-      <w:r>
-        <w:rPr>
-          <w:strike/>
+          <w:lang w:val="nl-BE"/>
+        </w:rPr>
+      </w:pPr>
+      <w:r>
+        <w:rPr>
           <w:lang w:val="nl-BE"/>
         </w:rPr>
         <w:t>Als gebruiker wil ik wil ik een grafiek van mijn winsten en verliezen kunnen zien</w:t>
@@ -658,13 +580,11 @@
           <w:numId w:val="1"/>
         </w:numPr>
         <w:rPr>
-          <w:strike/>
-          <w:lang w:val="nl-BE"/>
-        </w:rPr>
-      </w:pPr>
-      <w:r>
-        <w:rPr>
-          <w:strike/>
+          <w:lang w:val="nl-BE"/>
+        </w:rPr>
+      </w:pPr>
+      <w:r>
+        <w:rPr>
           <w:lang w:val="nl-BE"/>
         </w:rPr>
         <w:t xml:space="preserve">Als gebruiker wil ik statistieken zien wan welk paard </w:t>
@@ -678,13 +598,11 @@
           <w:numId w:val="1"/>
         </w:numPr>
         <w:rPr>
-          <w:strike/>
-          <w:lang w:val="nl-BE"/>
-        </w:rPr>
-      </w:pPr>
-      <w:r>
-        <w:rPr>
-          <w:strike/>
+          <w:lang w:val="nl-BE"/>
+        </w:rPr>
+      </w:pPr>
+      <w:r>
+        <w:rPr>
           <w:lang w:val="nl-BE"/>
         </w:rPr>
         <w:t>Als gebruiker wil ik kunne zien welke paarden beter zijn dan andere</w:t>
@@ -698,13 +616,11 @@
           <w:numId w:val="1"/>
         </w:numPr>
         <w:rPr>
-          <w:strike/>
-          <w:lang w:val="nl-BE"/>
-        </w:rPr>
-      </w:pPr>
-      <w:r>
-        <w:rPr>
-          <w:strike/>
+          <w:lang w:val="nl-BE"/>
+        </w:rPr>
+      </w:pPr>
+      <w:r>
+        <w:rPr>
           <w:lang w:val="nl-BE"/>
         </w:rPr>
         <w:t>Als gebruiker wil ik het aantal paarden kunne kiezen en veranderen</w:t>
@@ -718,13 +634,11 @@
           <w:numId w:val="1"/>
         </w:numPr>
         <w:rPr>
-          <w:strike/>
-          <w:lang w:val="nl-BE"/>
-        </w:rPr>
-      </w:pPr>
-      <w:r>
-        <w:rPr>
-          <w:strike/>
+          <w:lang w:val="nl-BE"/>
+        </w:rPr>
+      </w:pPr>
+      <w:r>
+        <w:rPr>
           <w:lang w:val="nl-BE"/>
         </w:rPr>
         <w:t>Als gebruiker wil ik uit een lijst andere paarden kunnen kiezen en die tegen elkaar kunne race</w:t>

</xml_diff>

<commit_message>
Onze Scrum file was niet up to date, check of dit wel in de push zit in het vervolg
</commit_message>
<xml_diff>
--- a/scrum/userStories.docx
+++ b/scrum/userStories.docx
@@ -19,6 +19,12 @@
         </w:rPr>
         <w:t>Als gebruiker wil ik de paarden kunnen zien zodat ik kan zien wie er wint</w:t>
       </w:r>
+      <w:r>
+        <w:rPr>
+          <w:lang w:val="nl-BE"/>
+        </w:rPr>
+        <w:t xml:space="preserve"> -</w:t>
+      </w:r>
     </w:p>
     <w:p>
       <w:pPr>
@@ -37,6 +43,12 @@
         </w:rPr>
         <w:t>Als gebruiker wil ik mijn mogelijke winst zien zodat ik erop kan voorbereiden</w:t>
       </w:r>
+      <w:r>
+        <w:rPr>
+          <w:lang w:val="nl-BE"/>
+        </w:rPr>
+        <w:t xml:space="preserve"> -</w:t>
+      </w:r>
     </w:p>
     <w:p>
       <w:pPr>
@@ -55,6 +67,12 @@
         </w:rPr>
         <w:t>Als gebruiker wil ik de gemiddelde snelheid van een paard zien zodat ik beter kan kiezen</w:t>
       </w:r>
+      <w:r>
+        <w:rPr>
+          <w:lang w:val="nl-BE"/>
+        </w:rPr>
+        <w:t xml:space="preserve"> -</w:t>
+      </w:r>
     </w:p>
     <w:p>
       <w:pPr>
@@ -73,6 +91,12 @@
         </w:rPr>
         <w:t>Als gebruiker wil ik mijn geld kunnen storten zodat ik kan gokken</w:t>
       </w:r>
+      <w:r>
+        <w:rPr>
+          <w:lang w:val="nl-BE"/>
+        </w:rPr>
+        <w:t>-</w:t>
+      </w:r>
     </w:p>
     <w:p>
       <w:pPr>
@@ -91,6 +115,12 @@
         </w:rPr>
         <w:t>Als gebruiker wil ik het aantal geld dat ik heb verloren zien zodat ik tijdig kan stoppen</w:t>
       </w:r>
+      <w:r>
+        <w:rPr>
+          <w:lang w:val="nl-BE"/>
+        </w:rPr>
+        <w:t>-</w:t>
+      </w:r>
     </w:p>
     <w:p>
       <w:pPr>
@@ -109,6 +139,12 @@
         </w:rPr>
         <w:t>Als gebruiker wil ik het karakter van het paard zie zodat ik een betere keuze kan maken</w:t>
       </w:r>
+      <w:r>
+        <w:rPr>
+          <w:lang w:val="nl-BE"/>
+        </w:rPr>
+        <w:t>-</w:t>
+      </w:r>
     </w:p>
     <w:p>
       <w:pPr>
@@ -127,6 +163,12 @@
         </w:rPr>
         <w:t>Als gebruiker wil ik thema van het venster kunnen veranderen zodat mijn ogen kunnen gespaard blijven</w:t>
       </w:r>
+      <w:r>
+        <w:rPr>
+          <w:lang w:val="nl-BE"/>
+        </w:rPr>
+        <w:t>-</w:t>
+      </w:r>
     </w:p>
     <w:p>
       <w:pPr>
@@ -145,6 +187,12 @@
         </w:rPr>
         <w:t>Als gebruiker wil ik mijn geld kunnen afhalen zodat ik mijn winst kan afhalen</w:t>
       </w:r>
+      <w:r>
+        <w:rPr>
+          <w:lang w:val="nl-BE"/>
+        </w:rPr>
+        <w:t>-</w:t>
+      </w:r>
     </w:p>
     <w:p>
       <w:pPr>
@@ -163,6 +211,12 @@
         </w:rPr>
         <w:t>Als gebruiker wil ik een paar races kunnen zien gebeuren zonder dat ik geld moet uitgeven zodat ik een betere keuze kan maken</w:t>
       </w:r>
+      <w:r>
+        <w:rPr>
+          <w:lang w:val="nl-BE"/>
+        </w:rPr>
+        <w:t>-</w:t>
+      </w:r>
     </w:p>
     <w:p>
       <w:pPr>
@@ -181,6 +235,12 @@
         </w:rPr>
         <w:t>Als gebruiker wil ik een bericht krijgen na een tijdje zodat ik tijdig stop</w:t>
       </w:r>
+      <w:r>
+        <w:rPr>
+          <w:lang w:val="nl-BE"/>
+        </w:rPr>
+        <w:t>-</w:t>
+      </w:r>
     </w:p>
     <w:p>
       <w:pPr>
@@ -199,6 +259,12 @@
         </w:rPr>
         <w:t>Als user wil ik mijn geld kunnen beheren</w:t>
       </w:r>
+      <w:r>
+        <w:rPr>
+          <w:lang w:val="nl-BE"/>
+        </w:rPr>
+        <w:t>-</w:t>
+      </w:r>
     </w:p>
     <w:p>
       <w:pPr>
@@ -217,37 +283,35 @@
         </w:rPr>
         <w:t>Als user wil ik alle mogelijke paarden zien zodat ik weet op welke ik kan stemmen</w:t>
       </w:r>
-    </w:p>
-    <w:p>
-      <w:pPr>
-        <w:pStyle w:val="Lijstalinea"/>
-        <w:numPr>
-          <w:ilvl w:val="0"/>
-          <w:numId w:val="1"/>
-        </w:numPr>
-        <w:rPr>
-          <w:lang w:val="nl-BE"/>
-        </w:rPr>
-      </w:pPr>
-      <w:r>
-        <w:rPr>
-          <w:lang w:val="nl-BE"/>
-        </w:rPr>
-        <w:t xml:space="preserve">Als </w:t>
-      </w:r>
-      <w:proofErr w:type="spellStart"/>
-      <w:r>
-        <w:rPr>
-          <w:lang w:val="nl-BE"/>
-        </w:rPr>
-        <w:t>admin</w:t>
-      </w:r>
-      <w:proofErr w:type="spellEnd"/>
-      <w:r>
-        <w:rPr>
-          <w:lang w:val="nl-BE"/>
-        </w:rPr>
-        <w:t xml:space="preserve"> wil ik paarden kunnen toevoegen en weghalen uit de stallen</w:t>
+      <w:r>
+        <w:rPr>
+          <w:lang w:val="nl-BE"/>
+        </w:rPr>
+        <w:t>-</w:t>
+      </w:r>
+    </w:p>
+    <w:p>
+      <w:pPr>
+        <w:pStyle w:val="Lijstalinea"/>
+        <w:numPr>
+          <w:ilvl w:val="0"/>
+          <w:numId w:val="1"/>
+        </w:numPr>
+        <w:rPr>
+          <w:lang w:val="nl-BE"/>
+        </w:rPr>
+      </w:pPr>
+      <w:r>
+        <w:rPr>
+          <w:lang w:val="nl-BE"/>
+        </w:rPr>
+        <w:t>Als admin wil ik paarden kunnen toevoegen en weghalen uit de stallen</w:t>
+      </w:r>
+      <w:r>
+        <w:rPr>
+          <w:lang w:val="nl-BE"/>
+        </w:rPr>
+        <w:t>-</w:t>
       </w:r>
     </w:p>
     <w:p>
@@ -267,6 +331,12 @@
         </w:rPr>
         <w:t>Als user wil ik duidelijk zien hoeveel ik krijg wanneer mijn paard wint</w:t>
       </w:r>
+      <w:r>
+        <w:rPr>
+          <w:lang w:val="nl-BE"/>
+        </w:rPr>
+        <w:t>-</w:t>
+      </w:r>
     </w:p>
     <w:p>
       <w:pPr>
@@ -285,6 +355,12 @@
         </w:rPr>
         <w:t>Als user wil ik mijn transacties kunnen zien zodat ik weet hoeveel winst/verlies ik heb</w:t>
       </w:r>
+      <w:r>
+        <w:rPr>
+          <w:lang w:val="nl-BE"/>
+        </w:rPr>
+        <w:t>-</w:t>
+      </w:r>
     </w:p>
     <w:p>
       <w:pPr>
@@ -303,6 +379,12 @@
         </w:rPr>
         <w:t>Als user wil ik duidelijk het verschil tussen de paarden zien zodat ik weet welk paard van voor loopt</w:t>
       </w:r>
+      <w:r>
+        <w:rPr>
+          <w:lang w:val="nl-BE"/>
+        </w:rPr>
+        <w:t>-</w:t>
+      </w:r>
     </w:p>
     <w:p>
       <w:pPr>
@@ -321,37 +403,35 @@
         </w:rPr>
         <w:t>Als user wil ik tijdens de race zien welk paard er aan het winnen is</w:t>
       </w:r>
-    </w:p>
-    <w:p>
-      <w:pPr>
-        <w:pStyle w:val="Lijstalinea"/>
-        <w:numPr>
-          <w:ilvl w:val="0"/>
-          <w:numId w:val="1"/>
-        </w:numPr>
-        <w:rPr>
-          <w:lang w:val="nl-BE"/>
-        </w:rPr>
-      </w:pPr>
-      <w:r>
-        <w:rPr>
-          <w:lang w:val="nl-BE"/>
-        </w:rPr>
-        <w:t xml:space="preserve">Als </w:t>
-      </w:r>
-      <w:proofErr w:type="spellStart"/>
-      <w:r>
-        <w:rPr>
-          <w:lang w:val="nl-BE"/>
-        </w:rPr>
-        <w:t>admin</w:t>
-      </w:r>
-      <w:proofErr w:type="spellEnd"/>
-      <w:r>
-        <w:rPr>
-          <w:lang w:val="nl-BE"/>
-        </w:rPr>
-        <w:t xml:space="preserve"> wil ik de grond van de track aanpassen</w:t>
+      <w:r>
+        <w:rPr>
+          <w:lang w:val="nl-BE"/>
+        </w:rPr>
+        <w:t>-</w:t>
+      </w:r>
+    </w:p>
+    <w:p>
+      <w:pPr>
+        <w:pStyle w:val="Lijstalinea"/>
+        <w:numPr>
+          <w:ilvl w:val="0"/>
+          <w:numId w:val="1"/>
+        </w:numPr>
+        <w:rPr>
+          <w:lang w:val="nl-BE"/>
+        </w:rPr>
+      </w:pPr>
+      <w:r>
+        <w:rPr>
+          <w:lang w:val="nl-BE"/>
+        </w:rPr>
+        <w:t>Als admin wil ik de grond van de track aanpassen</w:t>
+      </w:r>
+      <w:r>
+        <w:rPr>
+          <w:lang w:val="nl-BE"/>
+        </w:rPr>
+        <w:t>-</w:t>
       </w:r>
     </w:p>
     <w:p>
@@ -371,6 +451,12 @@
         </w:rPr>
         <w:t>Als user wil ik een limiet per dag om geld uit te geven</w:t>
       </w:r>
+      <w:r>
+        <w:rPr>
+          <w:lang w:val="nl-BE"/>
+        </w:rPr>
+        <w:t>-</w:t>
+      </w:r>
     </w:p>
     <w:p>
       <w:pPr>
@@ -389,6 +475,12 @@
         </w:rPr>
         <w:t>Als user wil ik een overzicht van enkele vorige races</w:t>
       </w:r>
+      <w:r>
+        <w:rPr>
+          <w:lang w:val="nl-BE"/>
+        </w:rPr>
+        <w:t>-</w:t>
+      </w:r>
     </w:p>
     <w:p>
       <w:pPr>
@@ -407,6 +499,12 @@
         </w:rPr>
         <w:t>Als gebruiker wil ik mijn winst kunne ophalen</w:t>
       </w:r>
+      <w:r>
+        <w:rPr>
+          <w:lang w:val="nl-BE"/>
+        </w:rPr>
+        <w:t>-</w:t>
+      </w:r>
     </w:p>
     <w:p>
       <w:pPr>
@@ -425,6 +523,12 @@
         </w:rPr>
         <w:t>Als gebruiker wil ik geld kunnen storten</w:t>
       </w:r>
+      <w:r>
+        <w:rPr>
+          <w:lang w:val="nl-BE"/>
+        </w:rPr>
+        <w:t>-</w:t>
+      </w:r>
     </w:p>
     <w:p>
       <w:pPr>
@@ -443,6 +547,12 @@
         </w:rPr>
         <w:t>Als gebruiker wil ik kunne kiezen op welk paard ik mijn geld zet</w:t>
       </w:r>
+      <w:r>
+        <w:rPr>
+          <w:lang w:val="nl-BE"/>
+        </w:rPr>
+        <w:t>-</w:t>
+      </w:r>
     </w:p>
     <w:p>
       <w:pPr>
@@ -461,30 +571,29 @@
         </w:rPr>
         <w:t>Als gebruiker wil ik geld op een paard kunnen zetten</w:t>
       </w:r>
-    </w:p>
-    <w:p>
-      <w:pPr>
-        <w:pStyle w:val="Lijstalinea"/>
-        <w:numPr>
-          <w:ilvl w:val="0"/>
-          <w:numId w:val="1"/>
-        </w:numPr>
-        <w:rPr>
-          <w:lang w:val="nl-BE"/>
-        </w:rPr>
-      </w:pPr>
-      <w:r>
-        <w:rPr>
-          <w:lang w:val="nl-BE"/>
-        </w:rPr>
-        <w:t xml:space="preserve">Als gebruiker wil ik als mijn gekozen paard </w:t>
-      </w:r>
-      <w:proofErr w:type="spellStart"/>
-      <w:r>
-        <w:rPr>
-          <w:lang w:val="nl-BE"/>
-        </w:rPr>
-        <w:t>wind</w:t>
+      <w:r>
+        <w:rPr>
+          <w:lang w:val="nl-BE"/>
+        </w:rPr>
+        <w:t>-</w:t>
+      </w:r>
+    </w:p>
+    <w:p>
+      <w:pPr>
+        <w:pStyle w:val="Lijstalinea"/>
+        <w:numPr>
+          <w:ilvl w:val="0"/>
+          <w:numId w:val="1"/>
+        </w:numPr>
+        <w:rPr>
+          <w:lang w:val="nl-BE"/>
+        </w:rPr>
+      </w:pPr>
+      <w:r>
+        <w:rPr>
+          <w:lang w:val="nl-BE"/>
+        </w:rPr>
+        <w:t>Als gebruiker wil ik als mijn gekozen paard wind</w:t>
       </w:r>
       <w:r>
         <w:rPr>
@@ -492,13 +601,18 @@
         </w:rPr>
         <w:t>tfdtdt</w:t>
       </w:r>
-      <w:proofErr w:type="spellEnd"/>
       <w:r>
         <w:rPr>
           <w:lang w:val="nl-BE"/>
         </w:rPr>
         <w:t xml:space="preserve"> dat ik mijn winst krijg</w:t>
       </w:r>
+      <w:r>
+        <w:rPr>
+          <w:lang w:val="nl-BE"/>
+        </w:rPr>
+        <w:t>-</w:t>
+      </w:r>
     </w:p>
     <w:p>
       <w:pPr>
@@ -517,6 +631,12 @@
         </w:rPr>
         <w:t>Als gebruiker wil ik een overzicht van mijn uitgaven kunne zien</w:t>
       </w:r>
+      <w:r>
+        <w:rPr>
+          <w:lang w:val="nl-BE"/>
+        </w:rPr>
+        <w:t>-</w:t>
+      </w:r>
     </w:p>
     <w:p>
       <w:pPr>
@@ -535,6 +655,12 @@
         </w:rPr>
         <w:t xml:space="preserve">Als gebruiker wil ik een uitgave limiet </w:t>
       </w:r>
+      <w:r>
+        <w:rPr>
+          <w:lang w:val="nl-BE"/>
+        </w:rPr>
+        <w:t>-</w:t>
+      </w:r>
     </w:p>
     <w:p>
       <w:pPr>
@@ -553,6 +679,12 @@
         </w:rPr>
         <w:t>Als gebruiker wil ik de paardjes kunne zien</w:t>
       </w:r>
+      <w:r>
+        <w:rPr>
+          <w:lang w:val="nl-BE"/>
+        </w:rPr>
+        <w:t>-</w:t>
+      </w:r>
     </w:p>
     <w:p>
       <w:pPr>
@@ -570,6 +702,12 @@
           <w:lang w:val="nl-BE"/>
         </w:rPr>
         <w:t>Als gebruiker wil ik wil ik een grafiek van mijn winsten en verliezen kunnen zien</w:t>
+      </w:r>
+      <w:r>
+        <w:rPr>
+          <w:lang w:val="nl-BE"/>
+        </w:rPr>
+        <w:t>-</w:t>
       </w:r>
     </w:p>
     <w:p>

</xml_diff>